<commit_message>
Documents with update dates
1. React app
2. Video links
</commit_message>
<xml_diff>
--- a/Let's Fly Project Design.docx
+++ b/Let's Fly Project Design.docx
@@ -107,19 +107,27 @@
         <w:rPr>
           <w:rFonts w:asciiTheme="minorBidi" w:hAnsiTheme="minorBidi"/>
         </w:rPr>
-        <w:t xml:space="preserve">CST-451 Capstone Project </w:t>
+        <w:t>CST-</w:t>
       </w:r>
       <w:r>
         <w:rPr>
           <w:rFonts w:asciiTheme="minorBidi" w:hAnsiTheme="minorBidi"/>
         </w:rPr>
-        <w:t xml:space="preserve">Final Architecture </w:t>
-      </w:r>
-      <w:r>
+        <w:t>452</w:t>
+      </w:r>
+    </w:p>
+    <w:p>
+      <w:pPr>
+        <w:spacing w:line="480" w:lineRule="auto"/>
         <w:rPr>
           <w:rFonts w:asciiTheme="minorBidi" w:hAnsiTheme="minorBidi"/>
         </w:rPr>
-        <w:t>&amp; Design</w:t>
+      </w:pPr>
+      <w:r>
+        <w:rPr>
+          <w:rFonts w:asciiTheme="minorBidi" w:hAnsiTheme="minorBidi"/>
+        </w:rPr>
+        <w:t>Grand Canyon University</w:t>
       </w:r>
     </w:p>
     <w:p>
@@ -133,8 +141,40 @@
         <w:rPr>
           <w:rFonts w:asciiTheme="minorBidi" w:hAnsiTheme="minorBidi"/>
         </w:rPr>
-        <w:t>Grand Canyon University</w:t>
-      </w:r>
+        <w:t>Instructor</w:t>
+      </w:r>
+      <w:r>
+        <w:rPr>
+          <w:rFonts w:asciiTheme="minorBidi" w:hAnsiTheme="minorBidi"/>
+        </w:rPr>
+        <w:t xml:space="preserve">: </w:t>
+      </w:r>
+      <w:r>
+        <w:rPr>
+          <w:rFonts w:asciiTheme="minorBidi" w:hAnsiTheme="minorBidi"/>
+        </w:rPr>
+        <w:t>Professor</w:t>
+      </w:r>
+      <w:r>
+        <w:rPr>
+          <w:rFonts w:asciiTheme="minorBidi" w:hAnsiTheme="minorBidi"/>
+        </w:rPr>
+        <w:t xml:space="preserve">. </w:t>
+      </w:r>
+      <w:r>
+        <w:rPr>
+          <w:rFonts w:asciiTheme="minorBidi" w:hAnsiTheme="minorBidi"/>
+        </w:rPr>
+        <w:t xml:space="preserve">Mark </w:t>
+      </w:r>
+      <w:proofErr w:type="spellStart"/>
+      <w:r>
+        <w:rPr>
+          <w:rFonts w:asciiTheme="minorBidi" w:hAnsiTheme="minorBidi"/>
+        </w:rPr>
+        <w:t>Reha</w:t>
+      </w:r>
+      <w:proofErr w:type="spellEnd"/>
     </w:p>
     <w:p>
       <w:pPr>
@@ -147,106 +187,48 @@
         <w:rPr>
           <w:rFonts w:asciiTheme="minorBidi" w:hAnsiTheme="minorBidi"/>
         </w:rPr>
-        <w:t>Instructor</w:t>
+        <w:t>Date</w:t>
       </w:r>
       <w:r>
         <w:rPr>
           <w:rFonts w:asciiTheme="minorBidi" w:hAnsiTheme="minorBidi"/>
         </w:rPr>
-        <w:t xml:space="preserve">: </w:t>
+        <w:t>:</w:t>
       </w:r>
       <w:r>
         <w:rPr>
           <w:rFonts w:asciiTheme="minorBidi" w:hAnsiTheme="minorBidi"/>
         </w:rPr>
-        <w:t>Professor</w:t>
+        <w:t>4/15</w:t>
       </w:r>
       <w:r>
         <w:rPr>
           <w:rFonts w:asciiTheme="minorBidi" w:hAnsiTheme="minorBidi"/>
         </w:rPr>
-        <w:t xml:space="preserve">. </w:t>
+        <w:t>/</w:t>
       </w:r>
       <w:r>
         <w:rPr>
           <w:rFonts w:asciiTheme="minorBidi" w:hAnsiTheme="minorBidi"/>
         </w:rPr>
-        <w:t xml:space="preserve">Mark </w:t>
-      </w:r>
-      <w:proofErr w:type="spellStart"/>
-      <w:r>
+        <w:t>19</w:t>
+      </w:r>
+    </w:p>
+    <w:p>
+      <w:pPr>
+        <w:spacing w:line="480" w:lineRule="auto"/>
         <w:rPr>
           <w:rFonts w:asciiTheme="minorBidi" w:hAnsiTheme="minorBidi"/>
         </w:rPr>
-        <w:t>Reha</w:t>
-      </w:r>
-      <w:proofErr w:type="spellEnd"/>
-    </w:p>
-    <w:p>
-      <w:pPr>
-        <w:spacing w:line="480" w:lineRule="auto"/>
+      </w:pPr>
+      <w:r>
         <w:rPr>
           <w:rFonts w:asciiTheme="minorBidi" w:hAnsiTheme="minorBidi"/>
         </w:rPr>
-      </w:pPr>
-      <w:r>
-        <w:rPr>
-          <w:rFonts w:asciiTheme="minorBidi" w:hAnsiTheme="minorBidi"/>
-        </w:rPr>
-        <w:t>Revision</w:t>
-      </w:r>
-      <w:r>
-        <w:rPr>
-          <w:rFonts w:asciiTheme="minorBidi" w:hAnsiTheme="minorBidi"/>
-        </w:rPr>
-        <w:t>:</w:t>
-      </w:r>
-      <w:r>
-        <w:rPr>
-          <w:rFonts w:asciiTheme="minorBidi" w:hAnsiTheme="minorBidi"/>
-        </w:rPr>
-        <w:t xml:space="preserve"> 1.0</w:t>
-      </w:r>
-    </w:p>
-    <w:p>
-      <w:pPr>
-        <w:spacing w:line="480" w:lineRule="auto"/>
-        <w:rPr>
-          <w:rFonts w:asciiTheme="minorBidi" w:hAnsiTheme="minorBidi"/>
-        </w:rPr>
-      </w:pPr>
-      <w:r>
-        <w:rPr>
-          <w:rFonts w:asciiTheme="minorBidi" w:hAnsiTheme="minorBidi"/>
-        </w:rPr>
-        <w:t>Date</w:t>
-      </w:r>
-      <w:r>
-        <w:rPr>
-          <w:rFonts w:asciiTheme="minorBidi" w:hAnsiTheme="minorBidi"/>
-        </w:rPr>
-        <w:t>:</w:t>
-      </w:r>
-      <w:r>
-        <w:rPr>
-          <w:rFonts w:asciiTheme="minorBidi" w:hAnsiTheme="minorBidi"/>
-        </w:rPr>
-        <w:t>11/11/18</w:t>
-      </w:r>
-    </w:p>
-    <w:p>
-      <w:pPr>
-        <w:spacing w:line="480" w:lineRule="auto"/>
-        <w:rPr>
-          <w:rFonts w:asciiTheme="minorBidi" w:hAnsiTheme="minorBidi"/>
-        </w:rPr>
-      </w:pPr>
-      <w:r>
-        <w:rPr>
-          <w:rFonts w:asciiTheme="minorBidi" w:hAnsiTheme="minorBidi"/>
-        </w:rPr>
         <w:br w:type="page"/>
       </w:r>
+      <w:bookmarkStart w:id="1" w:name="_GoBack"/>
+      <w:bookmarkEnd w:id="1"/>
     </w:p>
     <w:p>
       <w:pPr>
@@ -396,7 +378,7 @@
           <w:b/>
         </w:rPr>
       </w:pPr>
-      <w:bookmarkStart w:id="1" w:name="_Toc446264504"/>
+      <w:bookmarkStart w:id="2" w:name="_Toc446264504"/>
       <w:r>
         <w:rPr>
           <w:rFonts w:ascii="Times New Roman" w:hAnsi="Times New Roman" w:cs="Times New Roman"/>
@@ -404,7 +386,7 @@
         </w:rPr>
         <w:t>Change Record</w:t>
       </w:r>
-      <w:bookmarkEnd w:id="1"/>
+      <w:bookmarkEnd w:id="2"/>
     </w:p>
     <w:tbl>
       <w:tblPr>
@@ -1403,8 +1385,6 @@
               </w:rPr>
               <w:t>Deployed application in AWS</w:t>
             </w:r>
-            <w:bookmarkStart w:id="2" w:name="_GoBack"/>
-            <w:bookmarkEnd w:id="2"/>
           </w:p>
         </w:tc>
       </w:tr>
@@ -3155,7 +3135,7 @@
           <v:shape id="_x0000_i1025" type="#_x0000_t75" style="width:469.8pt;height:304.8pt" o:ole="">
             <v:imagedata r:id="rId8" o:title=""/>
           </v:shape>
-          <o:OLEObject Type="Embed" ProgID="Visio.Drawing.15" ShapeID="_x0000_i1025" DrawAspect="Content" ObjectID="_1616784879" r:id="rId9"/>
+          <o:OLEObject Type="Embed" ProgID="Visio.Drawing.15" ShapeID="_x0000_i1025" DrawAspect="Content" ObjectID="_1616791649" r:id="rId9"/>
         </w:object>
       </w:r>
     </w:p>
@@ -5218,7 +5198,7 @@
           <v:shape id="_x0000_i1026" type="#_x0000_t75" style="width:252pt;height:332.4pt" o:ole="">
             <v:imagedata r:id="rId17" o:title=""/>
           </v:shape>
-          <o:OLEObject Type="Embed" ProgID="Visio.Drawing.15" ShapeID="_x0000_i1026" DrawAspect="Content" ObjectID="_1616784880" r:id="rId18"/>
+          <o:OLEObject Type="Embed" ProgID="Visio.Drawing.15" ShapeID="_x0000_i1026" DrawAspect="Content" ObjectID="_1616791650" r:id="rId18"/>
         </w:object>
       </w:r>
     </w:p>
@@ -5580,10 +5560,10 @@
       </w:pPr>
       <w:r>
         <w:object w:dxaOrig="19285" w:dyaOrig="14953" w14:anchorId="52AA922D">
-          <v:shape id="_x0000_i1088" type="#_x0000_t75" style="width:467.4pt;height:362.4pt" o:ole="">
+          <v:shape id="_x0000_i1027" type="#_x0000_t75" style="width:467.4pt;height:362.4pt" o:ole="">
             <v:imagedata r:id="rId19" o:title=""/>
           </v:shape>
-          <o:OLEObject Type="Embed" ProgID="Visio.Drawing.15" ShapeID="_x0000_i1088" DrawAspect="Content" ObjectID="_1616784881" r:id="rId20"/>
+          <o:OLEObject Type="Embed" ProgID="Visio.Drawing.15" ShapeID="_x0000_i1027" DrawAspect="Content" ObjectID="_1616791651" r:id="rId20"/>
         </w:object>
       </w:r>
     </w:p>
@@ -5799,7 +5779,7 @@
           <v:shape id="_x0000_i1028" type="#_x0000_t75" style="width:468pt;height:357pt" o:ole="">
             <v:imagedata r:id="rId21" o:title=""/>
           </v:shape>
-          <o:OLEObject Type="Embed" ProgID="Visio.Drawing.15" ShapeID="_x0000_i1028" DrawAspect="Content" ObjectID="_1616784882" r:id="rId22"/>
+          <o:OLEObject Type="Embed" ProgID="Visio.Drawing.15" ShapeID="_x0000_i1028" DrawAspect="Content" ObjectID="_1616791652" r:id="rId22"/>
         </w:object>
       </w:r>
       <w:r>
@@ -6280,10 +6260,10 @@
           <w:szCs w:val="22"/>
         </w:rPr>
         <w:object w:dxaOrig="1520" w:dyaOrig="987" w14:anchorId="2A90B6E4">
-          <v:shape id="_x0000_i1068" type="#_x0000_t75" style="width:75.8pt;height:49.1pt" o:ole="">
+          <v:shape id="_x0000_i1029" type="#_x0000_t75" style="width:75.6pt;height:49.2pt" o:ole="">
             <v:imagedata r:id="rId25" o:title=""/>
           </v:shape>
-          <o:OLEObject Type="Embed" ProgID="Package" ShapeID="_x0000_i1068" DrawAspect="Icon" ObjectID="_1616784883" r:id="rId26"/>
+          <o:OLEObject Type="Embed" ProgID="Package" ShapeID="_x0000_i1029" DrawAspect="Icon" ObjectID="_1616791653" r:id="rId26"/>
         </w:object>
       </w:r>
     </w:p>
@@ -6396,10 +6376,10 @@
       </w:pPr>
       <w:r>
         <w:object w:dxaOrig="6012" w:dyaOrig="19273" w14:anchorId="116C908B">
-          <v:shape id="_x0000_i1046" type="#_x0000_t75" style="width:201.8pt;height:551.45pt" o:ole="">
+          <v:shape id="_x0000_i1030" type="#_x0000_t75" style="width:201.6pt;height:551.4pt" o:ole="">
             <v:imagedata r:id="rId27" o:title=""/>
           </v:shape>
-          <o:OLEObject Type="Embed" ProgID="Visio.Drawing.15" ShapeID="_x0000_i1046" DrawAspect="Content" ObjectID="_1616784884" r:id="rId28"/>
+          <o:OLEObject Type="Embed" ProgID="Visio.Drawing.15" ShapeID="_x0000_i1030" DrawAspect="Content" ObjectID="_1616791654" r:id="rId28"/>
         </w:object>
       </w:r>
     </w:p>
@@ -6468,10 +6448,10 @@
       </w:pPr>
       <w:r>
         <w:object w:dxaOrig="6037" w:dyaOrig="9588" w14:anchorId="7EEC3E9E">
-          <v:shape id="_x0000_i1037" type="#_x0000_t75" style="width:301.65pt;height:421.65pt" o:ole="">
+          <v:shape id="_x0000_i1031" type="#_x0000_t75" style="width:301.8pt;height:421.8pt" o:ole="">
             <v:imagedata r:id="rId29" o:title=""/>
           </v:shape>
-          <o:OLEObject Type="Embed" ProgID="Visio.Drawing.15" ShapeID="_x0000_i1037" DrawAspect="Content" ObjectID="_1616784885" r:id="rId30"/>
+          <o:OLEObject Type="Embed" ProgID="Visio.Drawing.15" ShapeID="_x0000_i1031" DrawAspect="Content" ObjectID="_1616791655" r:id="rId30"/>
         </w:object>
       </w:r>
     </w:p>
@@ -6585,10 +6565,10 @@
       </w:pPr>
       <w:r>
         <w:object w:dxaOrig="18901" w:dyaOrig="8509" w14:anchorId="6F2AC143">
-          <v:shape id="_x0000_i1069" type="#_x0000_t75" style="width:472.35pt;height:212.75pt" o:ole="">
+          <v:shape id="_x0000_i1032" type="#_x0000_t75" style="width:472.8pt;height:213pt" o:ole="">
             <v:imagedata r:id="rId31" o:title=""/>
           </v:shape>
-          <o:OLEObject Type="Embed" ProgID="Visio.Drawing.15" ShapeID="_x0000_i1069" DrawAspect="Content" ObjectID="_1616784886" r:id="rId32"/>
+          <o:OLEObject Type="Embed" ProgID="Visio.Drawing.15" ShapeID="_x0000_i1032" DrawAspect="Content" ObjectID="_1616791656" r:id="rId32"/>
         </w:object>
       </w:r>
       <w:r>
@@ -6633,10 +6613,10 @@
       </w:pPr>
       <w:r>
         <w:object w:dxaOrig="18901" w:dyaOrig="8509" w14:anchorId="71C027F4">
-          <v:shape id="_x0000_i1071" type="#_x0000_t75" style="width:472.35pt;height:212.75pt" o:ole="">
+          <v:shape id="_x0000_i1033" type="#_x0000_t75" style="width:472.8pt;height:213pt" o:ole="">
             <v:imagedata r:id="rId33" o:title=""/>
           </v:shape>
-          <o:OLEObject Type="Embed" ProgID="Visio.Drawing.15" ShapeID="_x0000_i1071" DrawAspect="Content" ObjectID="_1616784887" r:id="rId34"/>
+          <o:OLEObject Type="Embed" ProgID="Visio.Drawing.15" ShapeID="_x0000_i1033" DrawAspect="Content" ObjectID="_1616791657" r:id="rId34"/>
         </w:object>
       </w:r>
     </w:p>
@@ -6659,10 +6639,10 @@
       </w:pPr>
       <w:r>
         <w:object w:dxaOrig="18901" w:dyaOrig="10668" w14:anchorId="1E2C89C7">
-          <v:shape id="_x0000_i1079" type="#_x0000_t75" style="width:472.35pt;height:266.75pt" o:ole="">
+          <v:shape id="_x0000_i1034" type="#_x0000_t75" style="width:472.8pt;height:267pt" o:ole="">
             <v:imagedata r:id="rId35" o:title=""/>
           </v:shape>
-          <o:OLEObject Type="Embed" ProgID="Visio.Drawing.15" ShapeID="_x0000_i1079" DrawAspect="Content" ObjectID="_1616784888" r:id="rId36"/>
+          <o:OLEObject Type="Embed" ProgID="Visio.Drawing.15" ShapeID="_x0000_i1034" DrawAspect="Content" ObjectID="_1616791658" r:id="rId36"/>
         </w:object>
       </w:r>
     </w:p>
@@ -6688,10 +6668,10 @@
       </w:pPr>
       <w:r>
         <w:object w:dxaOrig="18901" w:dyaOrig="10668" w14:anchorId="61D7469A">
-          <v:shape id="_x0000_i1081" type="#_x0000_t75" style="width:472.35pt;height:266.75pt" o:ole="">
+          <v:shape id="_x0000_i1035" type="#_x0000_t75" style="width:472.8pt;height:267pt" o:ole="">
             <v:imagedata r:id="rId37" o:title=""/>
           </v:shape>
-          <o:OLEObject Type="Embed" ProgID="Visio.Drawing.15" ShapeID="_x0000_i1081" DrawAspect="Content" ObjectID="_1616784889" r:id="rId38"/>
+          <o:OLEObject Type="Embed" ProgID="Visio.Drawing.15" ShapeID="_x0000_i1035" DrawAspect="Content" ObjectID="_1616791659" r:id="rId38"/>
         </w:object>
       </w:r>
     </w:p>
@@ -6720,10 +6700,10 @@
       </w:pPr>
       <w:r>
         <w:object w:dxaOrig="18901" w:dyaOrig="10668" w14:anchorId="2897986B">
-          <v:shape id="_x0000_i1083" type="#_x0000_t75" style="width:472.35pt;height:266.75pt" o:ole="">
+          <v:shape id="_x0000_i1036" type="#_x0000_t75" style="width:472.8pt;height:267pt" o:ole="">
             <v:imagedata r:id="rId39" o:title=""/>
           </v:shape>
-          <o:OLEObject Type="Embed" ProgID="Visio.Drawing.15" ShapeID="_x0000_i1083" DrawAspect="Content" ObjectID="_1616784890" r:id="rId40"/>
+          <o:OLEObject Type="Embed" ProgID="Visio.Drawing.15" ShapeID="_x0000_i1036" DrawAspect="Content" ObjectID="_1616791660" r:id="rId40"/>
         </w:object>
       </w:r>
     </w:p>
@@ -6746,10 +6726,10 @@
       </w:pPr>
       <w:r>
         <w:object w:dxaOrig="18901" w:dyaOrig="10668" w14:anchorId="6A6FA8CB">
-          <v:shape id="_x0000_i1085" type="#_x0000_t75" style="width:472.35pt;height:266.75pt" o:ole="">
+          <v:shape id="_x0000_i1037" type="#_x0000_t75" style="width:472.8pt;height:267pt" o:ole="">
             <v:imagedata r:id="rId41" o:title=""/>
           </v:shape>
-          <o:OLEObject Type="Embed" ProgID="Visio.Drawing.15" ShapeID="_x0000_i1085" DrawAspect="Content" ObjectID="_1616784891" r:id="rId42"/>
+          <o:OLEObject Type="Embed" ProgID="Visio.Drawing.15" ShapeID="_x0000_i1037" DrawAspect="Content" ObjectID="_1616791661" r:id="rId42"/>
         </w:object>
       </w:r>
     </w:p>
@@ -6860,10 +6840,10 @@
       </w:pPr>
       <w:r>
         <w:object w:dxaOrig="14376" w:dyaOrig="17016" w14:anchorId="00C8F453">
-          <v:shape id="_x0000_i1050" type="#_x0000_t75" style="width:468pt;height:553.65pt" o:ole="">
+          <v:shape id="_x0000_i1038" type="#_x0000_t75" style="width:468pt;height:553.8pt" o:ole="">
             <v:imagedata r:id="rId43" o:title=""/>
           </v:shape>
-          <o:OLEObject Type="Embed" ProgID="Visio.Drawing.15" ShapeID="_x0000_i1050" DrawAspect="Content" ObjectID="_1616784892" r:id="rId44"/>
+          <o:OLEObject Type="Embed" ProgID="Visio.Drawing.15" ShapeID="_x0000_i1038" DrawAspect="Content" ObjectID="_1616791662" r:id="rId44"/>
         </w:object>
       </w:r>
     </w:p>
@@ -10457,6 +10437,7 @@
     <w:lsdException w:name="HTML Sample" w:semiHidden="1" w:unhideWhenUsed="1"/>
     <w:lsdException w:name="HTML Typewriter" w:semiHidden="1" w:unhideWhenUsed="1"/>
     <w:lsdException w:name="HTML Variable" w:semiHidden="1" w:unhideWhenUsed="1"/>
+    <w:lsdException w:name="Normal Table" w:semiHidden="1" w:unhideWhenUsed="1"/>
     <w:lsdException w:name="annotation subject" w:semiHidden="1" w:unhideWhenUsed="1"/>
     <w:lsdException w:name="No List" w:semiHidden="1" w:unhideWhenUsed="1"/>
     <w:lsdException w:name="Outline List 1" w:semiHidden="1" w:unhideWhenUsed="1"/>
@@ -10503,8 +10484,10 @@
     <w:lsdException w:name="Table Subtle 2" w:semiHidden="1" w:unhideWhenUsed="1"/>
     <w:lsdException w:name="Table Web 1" w:semiHidden="1" w:unhideWhenUsed="1"/>
     <w:lsdException w:name="Table Web 2" w:semiHidden="1" w:unhideWhenUsed="1"/>
+    <w:lsdException w:name="Table Web 3" w:semiHidden="1" w:unhideWhenUsed="1"/>
     <w:lsdException w:name="Balloon Text" w:semiHidden="1" w:unhideWhenUsed="1"/>
     <w:lsdException w:name="Table Grid" w:uiPriority="39"/>
+    <w:lsdException w:name="Table Theme" w:semiHidden="1" w:unhideWhenUsed="1"/>
     <w:lsdException w:name="Placeholder Text" w:semiHidden="1"/>
     <w:lsdException w:name="No Spacing" w:uiPriority="1" w:qFormat="1"/>
     <w:lsdException w:name="Light Shading" w:uiPriority="60"/>
@@ -11486,7 +11469,7 @@
 </file>
 
 <file path=customXml/itemProps1.xml><?xml version="1.0" encoding="utf-8"?>
-<ds:datastoreItem xmlns:ds="http://schemas.openxmlformats.org/officeDocument/2006/customXml" ds:itemID="{0ECCF33E-694A-4027-B8E6-3FA6B85880D4}">
+<ds:datastoreItem xmlns:ds="http://schemas.openxmlformats.org/officeDocument/2006/customXml" ds:itemID="{E70BC0D5-0179-4D8F-BECE-36354AED7479}">
   <ds:schemaRefs>
     <ds:schemaRef ds:uri="http://schemas.openxmlformats.org/officeDocument/2006/bibliography"/>
   </ds:schemaRefs>

</xml_diff>